<commit_message>
Criação da classe Grafo e Main, sem testes
</commit_message>
<xml_diff>
--- a/descrição.docx
+++ b/descrição.docx
@@ -96,7 +96,7 @@
           <w:sz w:val="22"/>
           <w:szCs w:val="22"/>
         </w:rPr>
-        <w:t xml:space="preserve">Um grafo G conexo sem lancetes é </w:t>
+        <w:t xml:space="preserve">Um grafo G conexo sem lacetes é </w:t>
       </w:r>
       <w:proofErr w:type="spellStart"/>
       <w:r>
@@ -148,7 +148,23 @@
           <w:sz w:val="22"/>
           <w:szCs w:val="22"/>
         </w:rPr>
-        <w:t xml:space="preserve">Com base nesta definição, o objetivo é tentar fazer um programa que irá contruir grafos, e segundo algumas restrições que irão ser impostas, verificar se se trata de um grafo </w:t>
+        <w:t>Com base nesta definição, o objetivo é tentar fazer um programa que irá con</w:t>
+      </w:r>
+      <w:r>
+        <w:rPr>
+          <w:rFonts w:ascii="Times New Roman" w:hAnsi="Times New Roman" w:cs="Times New Roman"/>
+          <w:sz w:val="22"/>
+          <w:szCs w:val="22"/>
+        </w:rPr>
+        <w:t>s</w:t>
+      </w:r>
+      <w:r>
+        <w:rPr>
+          <w:rFonts w:ascii="Times New Roman" w:hAnsi="Times New Roman" w:cs="Times New Roman"/>
+          <w:sz w:val="22"/>
+          <w:szCs w:val="22"/>
+        </w:rPr>
+        <w:t xml:space="preserve">truir grafos, e segundo algumas restrições que irão ser impostas, verificar se se trata de um grafo </w:t>
       </w:r>
       <w:proofErr w:type="spellStart"/>
       <w:r>
@@ -192,7 +208,7 @@
     </w:rPrDefault>
     <w:pPrDefault/>
   </w:docDefaults>
-  <w:latentStyles w:defLockedState="0" w:defUIPriority="99" w:defSemiHidden="0" w:defUnhideWhenUsed="0" w:defQFormat="0" w:count="376">
+  <w:latentStyles w:defLockedState="0" w:defUIPriority="99" w:defSemiHidden="0" w:defUnhideWhenUsed="0" w:defQFormat="0" w:count="377">
     <w:lsdException w:name="Normal" w:uiPriority="0" w:qFormat="1"/>
     <w:lsdException w:name="heading 1" w:uiPriority="9" w:qFormat="1"/>
     <w:lsdException w:name="heading 2" w:semiHidden="1" w:uiPriority="9" w:unhideWhenUsed="1" w:qFormat="1"/>
@@ -569,6 +585,7 @@
     <w:lsdException w:name="Hashtag" w:semiHidden="1" w:unhideWhenUsed="1"/>
     <w:lsdException w:name="Unresolved Mention" w:semiHidden="1" w:unhideWhenUsed="1"/>
     <w:lsdException w:name="Smart Link" w:semiHidden="1" w:unhideWhenUsed="1"/>
+    <w:lsdException w:name="Smart Link Error" w:semiHidden="1" w:unhideWhenUsed="1"/>
   </w:latentStyles>
   <w:style w:type="paragraph" w:default="1" w:styleId="Normal">
     <w:name w:val="Normal"/>

</xml_diff>